<commit_message>
Initio WS8 and Initio Simulator Part 1 booklet.
</commit_message>
<xml_diff>
--- a/resources/initio_sim/WS2-InitioSimulator-IDLE.docx
+++ b/resources/initio_sim/WS2-InitioSimulator-IDLE.docx
@@ -152,19 +152,7 @@
         <w:rPr>
           <w:rFonts w:ascii="Calibri" w:eastAsia="Calibri" w:hAnsi="Calibri" w:cs="Calibri"/>
         </w:rPr>
-        <w:t>You should have the virtual simulator running</w:t>
-      </w:r>
-      <w:r>
-        <w:rPr>
-          <w:rFonts w:ascii="Calibri" w:eastAsia="Calibri" w:hAnsi="Calibri" w:cs="Calibri"/>
-        </w:rPr>
-        <w:t xml:space="preserve"> and have selected the Initio robot and the default</w:t>
-      </w:r>
-      <w:r>
-        <w:rPr>
-          <w:rFonts w:ascii="Calibri" w:eastAsia="Calibri" w:hAnsi="Calibri" w:cs="Calibri"/>
-        </w:rPr>
-        <w:t>_world.xml world (WS1).</w:t>
+        <w:t>You should have the virtual simulator running and have selected the Initio robot and the default_world.xml world (WS1).</w:t>
       </w:r>
     </w:p>
     <w:p>
@@ -225,13 +213,7 @@
         <w:rPr>
           <w:rFonts w:ascii="Calibri" w:eastAsia="Calibri" w:hAnsi="Calibri" w:cs="Calibri"/>
         </w:rPr>
-        <w:t>Start</w:t>
-      </w:r>
-      <w:r>
-        <w:rPr>
-          <w:rFonts w:ascii="Calibri" w:eastAsia="Calibri" w:hAnsi="Calibri" w:cs="Calibri"/>
-        </w:rPr>
-        <w:t xml:space="preserve"> IDLE (if you already have IDLE running for the simulator you should start a </w:t>
+        <w:t xml:space="preserve">Start IDLE (if you already have IDLE running for the simulator you should start a </w:t>
       </w:r>
       <w:r>
         <w:rPr>
@@ -392,7 +374,7 @@
               </wp:anchor>
             </w:drawing>
           </mc:Choice>
-          <mc:Fallback xmlns:dgm="http://schemas.openxmlformats.org/drawingml/2006/diagram" xmlns:lc="http://schemas.openxmlformats.org/drawingml/2006/lockedCanvas" xmlns:c="http://schemas.openxmlformats.org/drawingml/2006/chart" xmlns:pic="http://schemas.openxmlformats.org/drawingml/2006/picture" xmlns:a="http://schemas.openxmlformats.org/drawingml/2006/main" xmlns:sl="http://schemas.openxmlformats.org/schemaLibrary/2006/main">
+          <mc:Fallback xmlns:sl="http://schemas.openxmlformats.org/schemaLibrary/2006/main" xmlns:a="http://schemas.openxmlformats.org/drawingml/2006/main" xmlns:pic="http://schemas.openxmlformats.org/drawingml/2006/picture" xmlns:c="http://schemas.openxmlformats.org/drawingml/2006/chart" xmlns:lc="http://schemas.openxmlformats.org/drawingml/2006/lockedCanvas" xmlns:dgm="http://schemas.openxmlformats.org/drawingml/2006/diagram">
             <w:drawing>
               <wp:anchor allowOverlap="1" behindDoc="0" distB="0" distT="0" distL="114300" distR="114300" hidden="0" layoutInCell="1" locked="0" relativeHeight="0" simplePos="0">
                 <wp:simplePos x="0" y="0"/>
@@ -555,7 +537,7 @@
               </wp:anchor>
             </w:drawing>
           </mc:Choice>
-          <mc:Fallback xmlns:dgm="http://schemas.openxmlformats.org/drawingml/2006/diagram" xmlns:lc="http://schemas.openxmlformats.org/drawingml/2006/lockedCanvas" xmlns:c="http://schemas.openxmlformats.org/drawingml/2006/chart" xmlns:pic="http://schemas.openxmlformats.org/drawingml/2006/picture" xmlns:a="http://schemas.openxmlformats.org/drawingml/2006/main" xmlns:sl="http://schemas.openxmlformats.org/schemaLibrary/2006/main">
+          <mc:Fallback xmlns:sl="http://schemas.openxmlformats.org/schemaLibrary/2006/main" xmlns:a="http://schemas.openxmlformats.org/drawingml/2006/main" xmlns:pic="http://schemas.openxmlformats.org/drawingml/2006/picture" xmlns:c="http://schemas.openxmlformats.org/drawingml/2006/chart" xmlns:lc="http://schemas.openxmlformats.org/drawingml/2006/lockedCanvas" xmlns:dgm="http://schemas.openxmlformats.org/drawingml/2006/diagram">
             <w:drawing>
               <wp:anchor allowOverlap="1" behindDoc="0" distB="0" distT="0" distL="114300" distR="114300" hidden="0" layoutInCell="1" locked="0" relativeHeight="0" simplePos="0">
                 <wp:simplePos x="0" y="0"/>
@@ -831,13 +813,7 @@
         <w:rPr>
           <w:rFonts w:ascii="Calibri" w:eastAsia="Calibri" w:hAnsi="Calibri" w:cs="Calibri"/>
         </w:rPr>
-        <w:t>W</w:t>
-      </w:r>
-      <w:r>
-        <w:rPr>
-          <w:rFonts w:ascii="Calibri" w:eastAsia="Calibri" w:hAnsi="Calibri" w:cs="Calibri"/>
-        </w:rPr>
-        <w:t>hat happens?</w:t>
+        <w:t>What happens?</w:t>
       </w:r>
     </w:p>
     <w:p>
@@ -939,7 +915,21 @@
           <w:rFonts w:asciiTheme="majorHAnsi" w:hAnsiTheme="majorHAnsi" w:cstheme="majorHAnsi"/>
         </w:rPr>
         <w:lastRenderedPageBreak/>
-        <w:t>We will now try to import a module for our Pi2Go robot.</w:t>
+        <w:t xml:space="preserve">We will now try to import a module for our </w:t>
+      </w:r>
+      <w:bookmarkStart w:id="0" w:name="_GoBack"/>
+      <w:bookmarkEnd w:id="0"/>
+      <w:r>
+        <w:rPr>
+          <w:rFonts w:asciiTheme="majorHAnsi" w:hAnsiTheme="majorHAnsi" w:cstheme="majorHAnsi"/>
+        </w:rPr>
+        <w:t>Initio</w:t>
+      </w:r>
+      <w:r>
+        <w:rPr>
+          <w:rFonts w:asciiTheme="majorHAnsi" w:hAnsiTheme="majorHAnsi" w:cstheme="majorHAnsi"/>
+        </w:rPr>
+        <w:t xml:space="preserve"> robot.</w:t>
       </w:r>
     </w:p>
     <w:p/>
@@ -1001,16 +991,7 @@
           <w:sz w:val="26"/>
           <w:szCs w:val="26"/>
         </w:rPr>
-        <w:t xml:space="preserve"> as </w:t>
-      </w:r>
-      <w:r>
-        <w:rPr>
-          <w:rFonts w:ascii="Courier" w:eastAsia="Courier" w:hAnsi="Courier" w:cs="Courier"/>
-          <w:b/>
-          <w:sz w:val="26"/>
-          <w:szCs w:val="26"/>
-        </w:rPr>
-        <w:t>initio</w:t>
+        <w:t xml:space="preserve"> as initio</w:t>
       </w:r>
     </w:p>
     <w:p>
@@ -1513,16 +1494,7 @@
           <w:sz w:val="26"/>
           <w:szCs w:val="26"/>
         </w:rPr>
-        <w:t xml:space="preserve"> as </w:t>
-      </w:r>
-      <w:r>
-        <w:rPr>
-          <w:rFonts w:ascii="Courier" w:eastAsia="Courier" w:hAnsi="Courier" w:cs="Courier"/>
-          <w:b/>
-          <w:sz w:val="26"/>
-          <w:szCs w:val="26"/>
-        </w:rPr>
-        <w:t>initio</w:t>
+        <w:t xml:space="preserve"> as initio</w:t>
       </w:r>
     </w:p>
     <w:p>
@@ -1692,7 +1664,7 @@
               </wp:anchor>
             </w:drawing>
           </mc:Choice>
-          <mc:Fallback xmlns:dgm="http://schemas.openxmlformats.org/drawingml/2006/diagram" xmlns:lc="http://schemas.openxmlformats.org/drawingml/2006/lockedCanvas" xmlns:c="http://schemas.openxmlformats.org/drawingml/2006/chart" xmlns:pic="http://schemas.openxmlformats.org/drawingml/2006/picture" xmlns:a="http://schemas.openxmlformats.org/drawingml/2006/main" xmlns:sl="http://schemas.openxmlformats.org/schemaLibrary/2006/main">
+          <mc:Fallback xmlns:sl="http://schemas.openxmlformats.org/schemaLibrary/2006/main" xmlns:a="http://schemas.openxmlformats.org/drawingml/2006/main" xmlns:pic="http://schemas.openxmlformats.org/drawingml/2006/picture" xmlns:c="http://schemas.openxmlformats.org/drawingml/2006/chart" xmlns:lc="http://schemas.openxmlformats.org/drawingml/2006/lockedCanvas" xmlns:dgm="http://schemas.openxmlformats.org/drawingml/2006/diagram">
             <w:drawing>
               <wp:anchor allowOverlap="1" behindDoc="0" distB="45720" distT="45720" distL="114300" distR="114300" hidden="0" layoutInCell="1" locked="0" relativeHeight="0" simplePos="0">
                 <wp:simplePos x="0" y="0"/>
@@ -1802,7 +1774,7 @@
               </wp:anchor>
             </w:drawing>
           </mc:Choice>
-          <mc:Fallback xmlns:dgm="http://schemas.openxmlformats.org/drawingml/2006/diagram" xmlns:lc="http://schemas.openxmlformats.org/drawingml/2006/lockedCanvas" xmlns:c="http://schemas.openxmlformats.org/drawingml/2006/chart" xmlns:pic="http://schemas.openxmlformats.org/drawingml/2006/picture" xmlns:a="http://schemas.openxmlformats.org/drawingml/2006/main" xmlns:sl="http://schemas.openxmlformats.org/schemaLibrary/2006/main">
+          <mc:Fallback xmlns:sl="http://schemas.openxmlformats.org/schemaLibrary/2006/main" xmlns:a="http://schemas.openxmlformats.org/drawingml/2006/main" xmlns:pic="http://schemas.openxmlformats.org/drawingml/2006/picture" xmlns:c="http://schemas.openxmlformats.org/drawingml/2006/chart" xmlns:lc="http://schemas.openxmlformats.org/drawingml/2006/lockedCanvas" xmlns:dgm="http://schemas.openxmlformats.org/drawingml/2006/diagram">
             <w:drawing>
               <wp:anchor allowOverlap="1" behindDoc="0" distB="45720" distT="45720" distL="114300" distR="114300" hidden="0" layoutInCell="1" locked="0" relativeHeight="0" simplePos="0">
                 <wp:simplePos x="0" y="0"/>
@@ -2509,19 +2481,7 @@
         <w:rPr>
           <w:rFonts w:ascii="Calibri" w:eastAsia="Calibri" w:hAnsi="Calibri" w:cs="Calibri"/>
         </w:rPr>
-        <w:t xml:space="preserve">You will learn more about controlling the </w:t>
-      </w:r>
-      <w:r>
-        <w:rPr>
-          <w:rFonts w:ascii="Calibri" w:eastAsia="Calibri" w:hAnsi="Calibri" w:cs="Calibri"/>
-        </w:rPr>
-        <w:t>Initio</w:t>
-      </w:r>
-      <w:r>
-        <w:rPr>
-          <w:rFonts w:ascii="Calibri" w:eastAsia="Calibri" w:hAnsi="Calibri" w:cs="Calibri"/>
-        </w:rPr>
-        <w:t xml:space="preserve"> robot from the Python Command Line in worksheet WS3.</w:t>
+        <w:t>You will learn more about controlling the Initio robot from the Python Command Line in worksheet WS3.</w:t>
       </w:r>
     </w:p>
     <w:p>
@@ -2622,8 +2582,6 @@
           <w:rFonts w:ascii="Calibri" w:eastAsia="Calibri" w:hAnsi="Calibri" w:cs="Calibri"/>
         </w:rPr>
       </w:pPr>
-      <w:bookmarkStart w:id="0" w:name="_GoBack"/>
-      <w:bookmarkEnd w:id="0"/>
     </w:p>
     <w:p>
       <w:pPr>
@@ -3031,16 +2989,7 @@
             <w:sz w:val="16"/>
             <w:szCs w:val="16"/>
           </w:rPr>
-          <w:t>NonCommer</w:t>
-        </w:r>
-        <w:r>
-          <w:rPr>
-            <w:rFonts w:ascii="Calibri" w:eastAsia="Calibri" w:hAnsi="Calibri" w:cs="Calibri"/>
-            <w:color w:val="049CCF"/>
-            <w:sz w:val="16"/>
-            <w:szCs w:val="16"/>
-          </w:rPr>
-          <w:t>cial</w:t>
+          <w:t>NonCommercial</w:t>
         </w:r>
         <w:proofErr w:type="spellEnd"/>
         <w:r>

</xml_diff>

<commit_message>
Initio Simulator WS31.  Installation instruction sheet.
</commit_message>
<xml_diff>
--- a/resources/initio_sim/WS2-InitioSimulator-IDLE.docx
+++ b/resources/initio_sim/WS2-InitioSimulator-IDLE.docx
@@ -374,7 +374,7 @@
               </wp:anchor>
             </w:drawing>
           </mc:Choice>
-          <mc:Fallback xmlns:dgm="http://schemas.openxmlformats.org/drawingml/2006/diagram" xmlns:lc="http://schemas.openxmlformats.org/drawingml/2006/lockedCanvas" xmlns:c="http://schemas.openxmlformats.org/drawingml/2006/chart" xmlns:pic="http://schemas.openxmlformats.org/drawingml/2006/picture" xmlns:a="http://schemas.openxmlformats.org/drawingml/2006/main" xmlns:sl="http://schemas.openxmlformats.org/schemaLibrary/2006/main">
+          <mc:Fallback xmlns:sl="http://schemas.openxmlformats.org/schemaLibrary/2006/main" xmlns:a="http://schemas.openxmlformats.org/drawingml/2006/main" xmlns:pic="http://schemas.openxmlformats.org/drawingml/2006/picture" xmlns:c="http://schemas.openxmlformats.org/drawingml/2006/chart" xmlns:lc="http://schemas.openxmlformats.org/drawingml/2006/lockedCanvas" xmlns:dgm="http://schemas.openxmlformats.org/drawingml/2006/diagram">
             <w:drawing>
               <wp:anchor allowOverlap="1" behindDoc="0" distB="0" distT="0" distL="114300" distR="114300" hidden="0" layoutInCell="1" locked="0" relativeHeight="0" simplePos="0">
                 <wp:simplePos x="0" y="0"/>
@@ -537,7 +537,7 @@
               </wp:anchor>
             </w:drawing>
           </mc:Choice>
-          <mc:Fallback xmlns:dgm="http://schemas.openxmlformats.org/drawingml/2006/diagram" xmlns:lc="http://schemas.openxmlformats.org/drawingml/2006/lockedCanvas" xmlns:c="http://schemas.openxmlformats.org/drawingml/2006/chart" xmlns:pic="http://schemas.openxmlformats.org/drawingml/2006/picture" xmlns:a="http://schemas.openxmlformats.org/drawingml/2006/main" xmlns:sl="http://schemas.openxmlformats.org/schemaLibrary/2006/main">
+          <mc:Fallback xmlns:sl="http://schemas.openxmlformats.org/schemaLibrary/2006/main" xmlns:a="http://schemas.openxmlformats.org/drawingml/2006/main" xmlns:pic="http://schemas.openxmlformats.org/drawingml/2006/picture" xmlns:c="http://schemas.openxmlformats.org/drawingml/2006/chart" xmlns:lc="http://schemas.openxmlformats.org/drawingml/2006/lockedCanvas" xmlns:dgm="http://schemas.openxmlformats.org/drawingml/2006/diagram">
             <w:drawing>
               <wp:anchor allowOverlap="1" behindDoc="0" distB="0" distT="0" distL="114300" distR="114300" hidden="0" layoutInCell="1" locked="0" relativeHeight="0" simplePos="0">
                 <wp:simplePos x="0" y="0"/>
@@ -1188,17 +1188,6 @@
         </w:rPr>
         <w:t xml:space="preserve">Then you need to add the simulator to your PYTHONPATH. </w:t>
       </w:r>
-      <w:r>
-        <w:rPr>
-          <w:rFonts w:asciiTheme="majorHAnsi" w:hAnsiTheme="majorHAnsi" w:cstheme="majorHAnsi"/>
-          <w:b/>
-          <w:bCs/>
-          <w:color w:val="000000"/>
-          <w:sz w:val="22"/>
-          <w:szCs w:val="22"/>
-        </w:rPr>
-        <w:t>To do this see the box at the end of this worksheet.</w:t>
-      </w:r>
     </w:p>
     <w:p>
       <w:pPr>
@@ -1238,7 +1227,18 @@
           <w:sz w:val="22"/>
           <w:szCs w:val="22"/>
         </w:rPr>
-        <w:t xml:space="preserve">open the file </w:t>
+        <w:t>O</w:t>
+      </w:r>
+      <w:bookmarkStart w:id="0" w:name="_GoBack"/>
+      <w:bookmarkEnd w:id="0"/>
+      <w:r>
+        <w:rPr>
+          <w:rFonts w:asciiTheme="majorHAnsi" w:hAnsiTheme="majorHAnsi" w:cstheme="majorHAnsi"/>
+          <w:color w:val="000000"/>
+          <w:sz w:val="22"/>
+          <w:szCs w:val="22"/>
+        </w:rPr>
+        <w:t xml:space="preserve">pen the file </w:t>
       </w:r>
       <w:r>
         <w:rPr>
@@ -1669,7 +1669,7 @@
               </wp:anchor>
             </w:drawing>
           </mc:Choice>
-          <mc:Fallback xmlns:dgm="http://schemas.openxmlformats.org/drawingml/2006/diagram" xmlns:lc="http://schemas.openxmlformats.org/drawingml/2006/lockedCanvas" xmlns:c="http://schemas.openxmlformats.org/drawingml/2006/chart" xmlns:pic="http://schemas.openxmlformats.org/drawingml/2006/picture" xmlns:a="http://schemas.openxmlformats.org/drawingml/2006/main" xmlns:sl="http://schemas.openxmlformats.org/schemaLibrary/2006/main">
+          <mc:Fallback xmlns:sl="http://schemas.openxmlformats.org/schemaLibrary/2006/main" xmlns:a="http://schemas.openxmlformats.org/drawingml/2006/main" xmlns:pic="http://schemas.openxmlformats.org/drawingml/2006/picture" xmlns:c="http://schemas.openxmlformats.org/drawingml/2006/chart" xmlns:lc="http://schemas.openxmlformats.org/drawingml/2006/lockedCanvas" xmlns:dgm="http://schemas.openxmlformats.org/drawingml/2006/diagram">
             <w:drawing>
               <wp:anchor allowOverlap="1" behindDoc="0" distB="45720" distT="45720" distL="114300" distR="114300" hidden="0" layoutInCell="1" locked="0" relativeHeight="0" simplePos="0">
                 <wp:simplePos x="0" y="0"/>
@@ -1779,7 +1779,7 @@
               </wp:anchor>
             </w:drawing>
           </mc:Choice>
-          <mc:Fallback xmlns:dgm="http://schemas.openxmlformats.org/drawingml/2006/diagram" xmlns:lc="http://schemas.openxmlformats.org/drawingml/2006/lockedCanvas" xmlns:c="http://schemas.openxmlformats.org/drawingml/2006/chart" xmlns:pic="http://schemas.openxmlformats.org/drawingml/2006/picture" xmlns:a="http://schemas.openxmlformats.org/drawingml/2006/main" xmlns:sl="http://schemas.openxmlformats.org/schemaLibrary/2006/main">
+          <mc:Fallback xmlns:sl="http://schemas.openxmlformats.org/schemaLibrary/2006/main" xmlns:a="http://schemas.openxmlformats.org/drawingml/2006/main" xmlns:pic="http://schemas.openxmlformats.org/drawingml/2006/picture" xmlns:c="http://schemas.openxmlformats.org/drawingml/2006/chart" xmlns:lc="http://schemas.openxmlformats.org/drawingml/2006/lockedCanvas" xmlns:dgm="http://schemas.openxmlformats.org/drawingml/2006/diagram">
             <w:drawing>
               <wp:anchor allowOverlap="1" behindDoc="0" distB="45720" distT="45720" distL="114300" distR="114300" hidden="0" layoutInCell="1" locked="0" relativeHeight="0" simplePos="0">
                 <wp:simplePos x="0" y="0"/>
@@ -2191,8 +2191,6 @@
         </w:rPr>
         <w:t xml:space="preserve">Question 2: </w:t>
       </w:r>
-      <w:bookmarkStart w:id="0" w:name="_GoBack"/>
-      <w:bookmarkEnd w:id="0"/>
       <w:r>
         <w:rPr>
           <w:rFonts w:ascii="Calibri" w:eastAsia="Calibri" w:hAnsi="Calibri" w:cs="Calibri"/>

</xml_diff>